<commit_message>
Atualização de exercícios no script read_csv.py e no arquivo do Jupyter Notebook, atualização do conteúdo do resumo do arquivo docx e inclusão dos arquivos temporários e escondidos no .gitignore
</commit_message>
<xml_diff>
--- a/Maratona Data Science Brazil/Semana#02 - Analise de Dados/Introducao a Analise de Dados/data_analysis_process.docx
+++ b/Maratona Data Science Brazil/Semana#02 - Analise de Dados/Introducao a Analise de Dados/data_analysis_process.docx
@@ -155,23 +155,7 @@
           <w:color w:val="000000"/>
           <w:lang w:val="en-US"/>
         </w:rPr>
-        <w:t>Think of at least 5 questions and share them on the foru</w:t>
-      </w:r>
-      <w:r>
-        <w:rPr>
-          <w:rFonts w:ascii="DejaVu Sans Mono" w:hAnsi="DejaVu Sans Mono"/>
-          <w:color w:val="000000"/>
-          <w:lang w:val="en-US"/>
-        </w:rPr>
-        <w:t>m</w:t>
-      </w:r>
-      <w:r>
-        <w:rPr>
-          <w:rFonts w:ascii="DejaVu Sans Mono" w:hAnsi="DejaVu Sans Mono"/>
-          <w:color w:val="000000"/>
-          <w:lang w:val="en-US"/>
-        </w:rPr>
-        <w:t>s:</w:t>
+        <w:t>Think of at least 5 questions and share them on the forums:</w:t>
       </w:r>
     </w:p>
     <w:p>
@@ -516,7 +500,8 @@
       </w:pPr>
       <w:r>
         <w:rPr>
-          <w:lang w:val="en-US"/>
+          <w:rFonts w:ascii="DejaVu Sans Mono" w:hAnsi="DejaVu Sans Mono"/>
+          <w:color w:val="000000"/>
         </w:rPr>
       </w:r>
     </w:p>
@@ -556,28 +541,7 @@
           <w:rFonts w:ascii="DejaVu Sans Mono" w:hAnsi="DejaVu Sans Mono"/>
           <w:color w:val="000000"/>
         </w:rPr>
-        <w:t>Ho</w:t>
-      </w:r>
-      <w:r>
-        <w:rPr>
-          <w:rFonts w:ascii="DejaVu Sans Mono" w:hAnsi="DejaVu Sans Mono"/>
-          <w:color w:val="000000"/>
-        </w:rPr>
-        <w:t>w</w:t>
-      </w:r>
-      <w:r>
-        <w:rPr>
-          <w:rFonts w:ascii="DejaVu Sans Mono" w:hAnsi="DejaVu Sans Mono"/>
-          <w:color w:val="000000"/>
-        </w:rPr>
-        <w:t xml:space="preserve"> much time </w:t>
-      </w:r>
-      <w:r>
-        <w:rPr>
-          <w:rFonts w:ascii="DejaVu Sans Mono" w:hAnsi="DejaVu Sans Mono"/>
-          <w:color w:val="000000"/>
-        </w:rPr>
-        <w:t>students spend taking classes?</w:t>
+        <w:t>How much time students spend taking classes?</w:t>
       </w:r>
     </w:p>
     <w:p>
@@ -1166,7 +1130,8 @@
       </w:pPr>
       <w:r>
         <w:rPr>
-          <w:lang w:val="en-US"/>
+          <w:rFonts w:ascii="DejaVu Sans Mono" w:hAnsi="DejaVu Sans Mono"/>
+          <w:color w:val="000000"/>
         </w:rPr>
       </w:r>
     </w:p>
@@ -1628,7 +1593,8 @@
       </w:pPr>
       <w:r>
         <w:rPr>
-          <w:lang w:val="en-US"/>
+          <w:rFonts w:ascii="DejaVu Sans Mono" w:hAnsi="DejaVu Sans Mono"/>
+          <w:color w:val="000000"/>
         </w:rPr>
       </w:r>
     </w:p>
@@ -1664,10 +1630,7 @@
         </w:numPr>
         <w:shd w:val="clear" w:fill="FFFFFF"/>
         <w:jc w:val="both"/>
-        <w:rPr>
-          <w:rFonts w:ascii="DejaVu Sans Mono" w:hAnsi="DejaVu Sans Mono"/>
-          <w:color w:val="000000"/>
-        </w:rPr>
+        <w:rPr/>
       </w:pPr>
       <w:r>
         <w:rPr>
@@ -1676,6 +1639,426 @@
           <w:lang w:val="en-US"/>
         </w:rPr>
         <w:t>Predict: which movies users will like</w:t>
+      </w:r>
+    </w:p>
+    <w:p>
+      <w:pPr>
+        <w:pStyle w:val="Textoprformatado"/>
+        <w:numPr>
+          <w:ilvl w:val="2"/>
+          <w:numId w:val="1"/>
+        </w:numPr>
+        <w:shd w:val="clear" w:fill="FFFFFF"/>
+        <w:jc w:val="both"/>
+        <w:rPr/>
+      </w:pPr>
+      <w:r>
+        <w:rPr>
+          <w:rFonts w:ascii="DejaVu Sans Mono" w:hAnsi="DejaVu Sans Mono"/>
+          <w:color w:val="000000"/>
+          <w:lang w:val="en-US"/>
+        </w:rPr>
+        <w:t>Tentative conclusion: students who pass the subway project spend more minutes in the classroom during the first week;</w:t>
+      </w:r>
+    </w:p>
+    <w:p>
+      <w:pPr>
+        <w:pStyle w:val="Textoprformatado"/>
+        <w:numPr>
+          <w:ilvl w:val="3"/>
+          <w:numId w:val="1"/>
+        </w:numPr>
+        <w:shd w:val="clear" w:fill="FFFFFF"/>
+        <w:jc w:val="both"/>
+        <w:rPr/>
+      </w:pPr>
+      <w:r>
+        <w:rPr>
+          <w:rFonts w:ascii="DejaVu Sans Mono" w:hAnsi="DejaVu Sans Mono"/>
+          <w:color w:val="000000"/>
+          <w:lang w:val="en-US"/>
+        </w:rPr>
+        <w:t>But is this a true difference or due to noise in the data?</w:t>
+      </w:r>
+    </w:p>
+    <w:p>
+      <w:pPr>
+        <w:pStyle w:val="Textoprformatado"/>
+        <w:numPr>
+          <w:ilvl w:val="3"/>
+          <w:numId w:val="1"/>
+        </w:numPr>
+        <w:shd w:val="clear" w:fill="FFFFFF"/>
+        <w:jc w:val="both"/>
+        <w:rPr/>
+      </w:pPr>
+      <w:r>
+        <w:rPr>
+          <w:rFonts w:ascii="DejaVu Sans Mono" w:hAnsi="DejaVu Sans Mono"/>
+          <w:color w:val="000000"/>
+          <w:lang w:val="en-US"/>
+        </w:rPr>
+        <w:t>You can check this using statistics</w:t>
+      </w:r>
+    </w:p>
+    <w:p>
+      <w:pPr>
+        <w:pStyle w:val="Textoprformatado"/>
+        <w:numPr>
+          <w:ilvl w:val="2"/>
+          <w:numId w:val="1"/>
+        </w:numPr>
+        <w:shd w:val="clear" w:fill="FFFFFF"/>
+        <w:jc w:val="both"/>
+        <w:rPr/>
+      </w:pPr>
+      <w:r>
+        <w:rPr>
+          <w:rFonts w:ascii="DejaVu Sans Mono" w:hAnsi="DejaVu Sans Mono"/>
+          <w:color w:val="000000"/>
+          <w:lang w:val="en-US"/>
+        </w:rPr>
+        <w:t>Correlation does not imply causation</w:t>
+      </w:r>
+    </w:p>
+    <w:p>
+      <w:pPr>
+        <w:pStyle w:val="Textoprformatado"/>
+        <w:numPr>
+          <w:ilvl w:val="3"/>
+          <w:numId w:val="1"/>
+        </w:numPr>
+        <w:shd w:val="clear" w:fill="FFFFFF"/>
+        <w:jc w:val="both"/>
+        <w:rPr/>
+      </w:pPr>
+      <w:r>
+        <w:rPr>
+          <w:rFonts w:ascii="DejaVu Sans Mono" w:hAnsi="DejaVu Sans Mono"/>
+          <w:color w:val="000000"/>
+          <w:lang w:val="en-US"/>
+        </w:rPr>
+        <w:t xml:space="preserve">Students who pass the first project </w:t>
+      </w:r>
+      <w:r>
+        <w:rPr>
+          <w:rFonts w:ascii="DejaVu Sans Mono" w:hAnsi="DejaVu Sans Mono"/>
+          <w:color w:val="000000"/>
+          <w:u w:val="single"/>
+          <w:lang w:val="en-US"/>
+        </w:rPr>
+        <w:t>are more likely</w:t>
+      </w:r>
+      <w:r>
+        <w:rPr>
+          <w:rFonts w:ascii="DejaVu Sans Mono" w:hAnsi="DejaVu Sans Mono"/>
+          <w:color w:val="000000"/>
+          <w:u w:val="none"/>
+          <w:lang w:val="en-US"/>
+        </w:rPr>
+        <w:t xml:space="preserve"> (correlation)</w:t>
+      </w:r>
+      <w:r>
+        <w:rPr>
+          <w:rFonts w:ascii="DejaVu Sans Mono" w:hAnsi="DejaVu Sans Mono"/>
+          <w:color w:val="000000"/>
+          <w:lang w:val="en-US"/>
+        </w:rPr>
+        <w:t xml:space="preserve"> to visit the classroom multiple times in their first week;</w:t>
+      </w:r>
+    </w:p>
+    <w:p>
+      <w:pPr>
+        <w:pStyle w:val="Textoprformatado"/>
+        <w:numPr>
+          <w:ilvl w:val="3"/>
+          <w:numId w:val="1"/>
+        </w:numPr>
+        <w:shd w:val="clear" w:fill="FFFFFF"/>
+        <w:jc w:val="both"/>
+        <w:rPr/>
+      </w:pPr>
+      <w:r>
+        <w:rPr>
+          <w:rFonts w:ascii="DejaVu Sans Mono" w:hAnsi="DejaVu Sans Mono"/>
+          <w:color w:val="000000"/>
+          <w:lang w:val="en-US"/>
+        </w:rPr>
+        <w:t xml:space="preserve">Does visiting the classroom multiple times </w:t>
+      </w:r>
+      <w:r>
+        <w:rPr>
+          <w:rFonts w:ascii="DejaVu Sans Mono" w:hAnsi="DejaVu Sans Mono"/>
+          <w:color w:val="000000"/>
+          <w:u w:val="single"/>
+          <w:lang w:val="en-US"/>
+        </w:rPr>
+        <w:t>cause</w:t>
+      </w:r>
+      <w:r>
+        <w:rPr>
+          <w:rFonts w:ascii="DejaVu Sans Mono" w:hAnsi="DejaVu Sans Mono"/>
+          <w:color w:val="000000"/>
+          <w:lang w:val="en-US"/>
+        </w:rPr>
+        <w:t xml:space="preserve"> (causation) students to pass their project?</w:t>
+      </w:r>
+    </w:p>
+    <w:p>
+      <w:pPr>
+        <w:pStyle w:val="Textoprformatado"/>
+        <w:numPr>
+          <w:ilvl w:val="3"/>
+          <w:numId w:val="1"/>
+        </w:numPr>
+        <w:shd w:val="clear" w:fill="FFFFFF"/>
+        <w:jc w:val="both"/>
+        <w:rPr/>
+      </w:pPr>
+      <w:r>
+        <w:rPr>
+          <w:rFonts w:ascii="DejaVu Sans Mono" w:hAnsi="DejaVu Sans Mono"/>
+          <w:color w:val="000000"/>
+          <w:lang w:val="en-US"/>
+        </w:rPr>
+        <w:t>Third factors that could cause visiting the classroom and passing projects:</w:t>
+      </w:r>
+    </w:p>
+    <w:p>
+      <w:pPr>
+        <w:pStyle w:val="Textoprformatado"/>
+        <w:numPr>
+          <w:ilvl w:val="4"/>
+          <w:numId w:val="1"/>
+        </w:numPr>
+        <w:shd w:val="clear" w:fill="FFFFFF"/>
+        <w:jc w:val="both"/>
+        <w:rPr/>
+      </w:pPr>
+      <w:r>
+        <w:rPr>
+          <w:rFonts w:ascii="DejaVu Sans Mono" w:hAnsi="DejaVu Sans Mono"/>
+          <w:color w:val="000000"/>
+          <w:lang w:val="en-US"/>
+        </w:rPr>
+        <w:t>Level of interest;</w:t>
+      </w:r>
+    </w:p>
+    <w:p>
+      <w:pPr>
+        <w:pStyle w:val="Textoprformatado"/>
+        <w:numPr>
+          <w:ilvl w:val="4"/>
+          <w:numId w:val="1"/>
+        </w:numPr>
+        <w:shd w:val="clear" w:fill="FFFFFF"/>
+        <w:jc w:val="both"/>
+        <w:rPr/>
+      </w:pPr>
+      <w:r>
+        <w:rPr>
+          <w:rFonts w:ascii="DejaVu Sans Mono" w:hAnsi="DejaVu Sans Mono"/>
+          <w:color w:val="000000"/>
+          <w:lang w:val="en-US"/>
+        </w:rPr>
+        <w:t>Background knowledge;</w:t>
+      </w:r>
+    </w:p>
+    <w:p>
+      <w:pPr>
+        <w:pStyle w:val="Textoprformatado"/>
+        <w:numPr>
+          <w:ilvl w:val="3"/>
+          <w:numId w:val="1"/>
+        </w:numPr>
+        <w:shd w:val="clear" w:fill="FFFFFF"/>
+        <w:jc w:val="both"/>
+        <w:rPr/>
+      </w:pPr>
+      <w:r>
+        <w:rPr>
+          <w:rFonts w:ascii="DejaVu Sans Mono" w:hAnsi="DejaVu Sans Mono"/>
+          <w:color w:val="000000"/>
+          <w:lang w:val="en-US"/>
+        </w:rPr>
+        <w:t xml:space="preserve">Or this correlation </w:t>
+      </w:r>
+      <w:r>
+        <w:rPr>
+          <w:rFonts w:ascii="DejaVu Sans Mono" w:hAnsi="DejaVu Sans Mono"/>
+          <w:color w:val="000000"/>
+          <w:u w:val="single"/>
+          <w:lang w:val="en-US"/>
+        </w:rPr>
+        <w:t>could</w:t>
+      </w:r>
+      <w:r>
+        <w:rPr>
+          <w:rFonts w:ascii="DejaVu Sans Mono" w:hAnsi="DejaVu Sans Mono"/>
+          <w:color w:val="000000"/>
+          <w:lang w:val="en-US"/>
+        </w:rPr>
+        <w:t xml:space="preserve"> be because of causation!</w:t>
+      </w:r>
+    </w:p>
+    <w:p>
+      <w:pPr>
+        <w:pStyle w:val="Textoprformatado"/>
+        <w:numPr>
+          <w:ilvl w:val="4"/>
+          <w:numId w:val="1"/>
+        </w:numPr>
+        <w:shd w:val="clear" w:fill="FFFFFF"/>
+        <w:jc w:val="both"/>
+        <w:rPr/>
+      </w:pPr>
+      <w:r>
+        <w:rPr>
+          <w:rFonts w:ascii="DejaVu Sans Mono" w:hAnsi="DejaVu Sans Mono"/>
+          <w:color w:val="000000"/>
+          <w:lang w:val="en-US"/>
+        </w:rPr>
+        <w:t>We just don’t know!</w:t>
+      </w:r>
+    </w:p>
+    <w:p>
+      <w:pPr>
+        <w:pStyle w:val="Textoprformatado"/>
+        <w:numPr>
+          <w:ilvl w:val="4"/>
+          <w:numId w:val="1"/>
+        </w:numPr>
+        <w:shd w:val="clear" w:fill="FFFFFF"/>
+        <w:jc w:val="both"/>
+        <w:rPr/>
+      </w:pPr>
+      <w:r>
+        <w:rPr>
+          <w:rFonts w:ascii="DejaVu Sans Mono" w:hAnsi="DejaVu Sans Mono"/>
+          <w:color w:val="000000"/>
+          <w:lang w:val="en-US"/>
+        </w:rPr>
+        <w:t>To find out run an A/B test;</w:t>
+      </w:r>
+    </w:p>
+    <w:p>
+      <w:pPr>
+        <w:pStyle w:val="Textoprformatado"/>
+        <w:numPr>
+          <w:ilvl w:val="2"/>
+          <w:numId w:val="1"/>
+        </w:numPr>
+        <w:shd w:val="clear" w:fill="FFFFFF"/>
+        <w:jc w:val="both"/>
+        <w:rPr/>
+      </w:pPr>
+      <w:r>
+        <w:rPr>
+          <w:rFonts w:ascii="DejaVu Sans Mono" w:hAnsi="DejaVu Sans Mono"/>
+          <w:color w:val="000000"/>
+          <w:lang w:val="en-US"/>
+        </w:rPr>
+        <w:t>Making predictions</w:t>
+      </w:r>
+    </w:p>
+    <w:p>
+      <w:pPr>
+        <w:pStyle w:val="Textoprformatado"/>
+        <w:numPr>
+          <w:ilvl w:val="3"/>
+          <w:numId w:val="1"/>
+        </w:numPr>
+        <w:shd w:val="clear" w:fill="FFFFFF"/>
+        <w:jc w:val="both"/>
+        <w:rPr/>
+      </w:pPr>
+      <w:r>
+        <w:rPr>
+          <w:rFonts w:ascii="DejaVu Sans Mono" w:hAnsi="DejaVu Sans Mono"/>
+          <w:color w:val="000000"/>
+          <w:lang w:val="en-US"/>
+        </w:rPr>
+        <w:t>Which students are likely to pass their first project?</w:t>
+      </w:r>
+    </w:p>
+    <w:p>
+      <w:pPr>
+        <w:pStyle w:val="Textoprformatado"/>
+        <w:numPr>
+          <w:ilvl w:val="4"/>
+          <w:numId w:val="1"/>
+        </w:numPr>
+        <w:shd w:val="clear" w:fill="FFFFFF"/>
+        <w:jc w:val="both"/>
+        <w:rPr/>
+      </w:pPr>
+      <w:r>
+        <w:rPr>
+          <w:rFonts w:ascii="DejaVu Sans Mono" w:hAnsi="DejaVu Sans Mono"/>
+          <w:color w:val="000000"/>
+          <w:lang w:val="en-US"/>
+        </w:rPr>
+        <w:t>Could take a first pass using heuristics but getting  really good prediction this way could be difficult;</w:t>
+      </w:r>
+    </w:p>
+    <w:p>
+      <w:pPr>
+        <w:pStyle w:val="Textoprformatado"/>
+        <w:numPr>
+          <w:ilvl w:val="5"/>
+          <w:numId w:val="1"/>
+        </w:numPr>
+        <w:shd w:val="clear" w:fill="FFFFFF"/>
+        <w:jc w:val="both"/>
+        <w:rPr/>
+      </w:pPr>
+      <w:r>
+        <w:rPr>
+          <w:rFonts w:ascii="DejaVu Sans Mono" w:hAnsi="DejaVu Sans Mono"/>
+          <w:color w:val="000000"/>
+          <w:lang w:val="en-US"/>
+        </w:rPr>
+        <w:t>Lots of different pieces of information to look at;</w:t>
+      </w:r>
+    </w:p>
+    <w:p>
+      <w:pPr>
+        <w:pStyle w:val="Textoprformatado"/>
+        <w:numPr>
+          <w:ilvl w:val="5"/>
+          <w:numId w:val="1"/>
+        </w:numPr>
+        <w:shd w:val="clear" w:fill="FFFFFF"/>
+        <w:jc w:val="both"/>
+        <w:rPr/>
+      </w:pPr>
+      <w:r>
+        <w:rPr>
+          <w:rFonts w:ascii="DejaVu Sans Mono" w:hAnsi="DejaVu Sans Mono"/>
+          <w:color w:val="000000"/>
+          <w:lang w:val="en-US"/>
+        </w:rPr>
+        <w:t>These features can interact;</w:t>
+      </w:r>
+    </w:p>
+    <w:p>
+      <w:pPr>
+        <w:pStyle w:val="Textoprformatado"/>
+        <w:numPr>
+          <w:ilvl w:val="4"/>
+          <w:numId w:val="1"/>
+        </w:numPr>
+        <w:shd w:val="clear" w:fill="FFFFFF"/>
+        <w:jc w:val="both"/>
+        <w:rPr/>
+      </w:pPr>
+      <w:r>
+        <w:rPr>
+          <w:rFonts w:ascii="DejaVu Sans Mono" w:hAnsi="DejaVu Sans Mono"/>
+          <w:color w:val="000000"/>
+          <w:lang w:val="en-US"/>
+        </w:rPr>
+        <w:t>Machine learning can make predictions automatically;</w:t>
       </w:r>
     </w:p>
     <w:p>
@@ -1687,10 +2070,7 @@
         </w:numPr>
         <w:shd w:val="clear" w:fill="FFFFFF"/>
         <w:jc w:val="both"/>
-        <w:rPr>
-          <w:rFonts w:ascii="DejaVu Sans Mono" w:hAnsi="DejaVu Sans Mono"/>
-          <w:color w:val="000000"/>
-        </w:rPr>
+        <w:rPr/>
       </w:pPr>
       <w:r>
         <w:rPr>
@@ -1699,6 +2079,25 @@
           <w:lang w:val="en-US"/>
         </w:rPr>
         <w:t>Conclude: Users are less likely to click certain articles. Usually requires statistics of machine learning</w:t>
+      </w:r>
+    </w:p>
+    <w:p>
+      <w:pPr>
+        <w:pStyle w:val="Textoprformatado"/>
+        <w:numPr>
+          <w:ilvl w:val="2"/>
+          <w:numId w:val="1"/>
+        </w:numPr>
+        <w:shd w:val="clear" w:fill="FFFFFF"/>
+        <w:jc w:val="both"/>
+        <w:rPr>
+          <w:rFonts w:ascii="DejaVu Sans Mono" w:hAnsi="DejaVu Sans Mono"/>
+          <w:color w:val="000000"/>
+          <w:lang w:val="en-US"/>
+        </w:rPr>
+      </w:pPr>
+      <w:r>
+        <w:rPr/>
       </w:r>
     </w:p>
     <w:p>
@@ -1733,10 +2132,7 @@
         </w:numPr>
         <w:shd w:val="clear" w:fill="FFFFFF"/>
         <w:jc w:val="both"/>
-        <w:rPr>
-          <w:rFonts w:ascii="DejaVu Sans Mono" w:hAnsi="DejaVu Sans Mono"/>
-          <w:color w:val="000000"/>
-        </w:rPr>
+        <w:rPr/>
       </w:pPr>
       <w:r>
         <w:rPr>
@@ -1755,34 +2151,408 @@
           <w:numId w:val="1"/>
         </w:numPr>
         <w:shd w:val="clear" w:fill="FFFFFF"/>
+        <w:jc w:val="both"/>
+        <w:rPr/>
+      </w:pPr>
+      <w:r>
+        <w:rPr>
+          <w:rFonts w:cs="OpenSymbol" w:ascii="DejaVu Sans Mono" w:hAnsi="DejaVu Sans Mono"/>
+          <w:color w:val="000000"/>
+          <w:lang w:val="en-US"/>
+        </w:rPr>
+        <w:t>Data visualization is almost always useful</w:t>
+      </w:r>
+    </w:p>
+    <w:p>
+      <w:pPr>
+        <w:pStyle w:val="Textoprformatado"/>
+        <w:shd w:val="clear" w:fill="FFFFFF"/>
+        <w:jc w:val="both"/>
+        <w:rPr>
+          <w:rFonts w:ascii="DejaVu Sans Mono" w:hAnsi="DejaVu Sans Mono" w:cs="OpenSymbol"/>
+          <w:color w:val="000000"/>
+          <w:lang w:val="en-US"/>
+        </w:rPr>
+      </w:pPr>
+      <w:r>
+        <w:rPr/>
+      </w:r>
+    </w:p>
+    <w:p>
+      <w:pPr>
+        <w:pStyle w:val="Textoprformatado"/>
+        <w:shd w:val="clear" w:fill="FFFFFF"/>
+        <w:jc w:val="both"/>
+        <w:rPr>
+          <w:rFonts w:ascii="DejaVu Sans Mono" w:hAnsi="DejaVu Sans Mono" w:cs="OpenSymbol"/>
+          <w:color w:val="000000"/>
+          <w:lang w:val="en-US"/>
+        </w:rPr>
+      </w:pPr>
+      <w:r>
+        <w:rPr/>
+      </w:r>
+    </w:p>
+    <w:tbl>
+      <w:tblPr>
+        <w:tblW w:w="8820" w:type="dxa"/>
+        <w:jc w:val="left"/>
+        <w:tblInd w:w="886" w:type="dxa"/>
+        <w:tblBorders>
+          <w:top w:val="single" w:sz="2" w:space="0" w:color="000000"/>
+          <w:left w:val="single" w:sz="2" w:space="0" w:color="000000"/>
+          <w:bottom w:val="single" w:sz="2" w:space="0" w:color="000000"/>
+          <w:insideH w:val="single" w:sz="2" w:space="0" w:color="000000"/>
+        </w:tblBorders>
+        <w:tblCellMar>
+          <w:top w:w="55" w:type="dxa"/>
+          <w:left w:w="54" w:type="dxa"/>
+          <w:bottom w:w="55" w:type="dxa"/>
+          <w:right w:w="55" w:type="dxa"/>
+        </w:tblCellMar>
+      </w:tblPr>
+      <w:tblGrid>
+        <w:gridCol w:w="3990"/>
+        <w:gridCol w:w="4830"/>
+      </w:tblGrid>
+      <w:tr>
+        <w:trPr>
+          <w:trHeight w:val="630" w:hRule="atLeast"/>
+        </w:trPr>
+        <w:tc>
+          <w:tcPr>
+            <w:tcW w:w="3990" w:type="dxa"/>
+            <w:tcBorders>
+              <w:top w:val="single" w:sz="2" w:space="0" w:color="000000"/>
+              <w:left w:val="single" w:sz="2" w:space="0" w:color="000000"/>
+              <w:bottom w:val="single" w:sz="2" w:space="0" w:color="000000"/>
+              <w:insideH w:val="single" w:sz="2" w:space="0" w:color="000000"/>
+            </w:tcBorders>
+            <w:shd w:fill="auto" w:val="clear"/>
+            <w:tcMar>
+              <w:left w:w="54" w:type="dxa"/>
+            </w:tcMar>
+          </w:tcPr>
+          <w:p>
+            <w:pPr>
+              <w:pStyle w:val="Textoprformatado"/>
+              <w:shd w:val="clear" w:fill="FFFFFF"/>
+              <w:spacing w:before="0" w:after="283"/>
+              <w:jc w:val="both"/>
+              <w:rPr>
+                <w:rFonts w:ascii="DejaVu Sans Mono" w:hAnsi="DejaVu Sans Mono"/>
+                <w:b/>
+                <w:b/>
+                <w:bCs/>
+                <w:sz w:val="20"/>
+                <w:szCs w:val="20"/>
+              </w:rPr>
+            </w:pPr>
+            <w:r>
+              <w:rPr>
+                <w:rFonts w:cs="OpenSymbol" w:ascii="DejaVu Sans Mono" w:hAnsi="DejaVu Sans Mono"/>
+                <w:b/>
+                <w:bCs/>
+                <w:color w:val="000000"/>
+                <w:sz w:val="20"/>
+                <w:szCs w:val="20"/>
+                <w:lang w:val="en-US"/>
+              </w:rPr>
+              <w:t>What findings are most interesting?</w:t>
+            </w:r>
+          </w:p>
+        </w:tc>
+        <w:tc>
+          <w:tcPr>
+            <w:tcW w:w="4830" w:type="dxa"/>
+            <w:tcBorders>
+              <w:top w:val="single" w:sz="2" w:space="0" w:color="000000"/>
+              <w:left w:val="single" w:sz="2" w:space="0" w:color="000000"/>
+              <w:bottom w:val="single" w:sz="2" w:space="0" w:color="000000"/>
+              <w:right w:val="single" w:sz="2" w:space="0" w:color="000000"/>
+              <w:insideH w:val="single" w:sz="2" w:space="0" w:color="000000"/>
+              <w:insideV w:val="single" w:sz="2" w:space="0" w:color="000000"/>
+            </w:tcBorders>
+            <w:shd w:fill="auto" w:val="clear"/>
+            <w:tcMar>
+              <w:left w:w="54" w:type="dxa"/>
+            </w:tcMar>
+          </w:tcPr>
+          <w:p>
+            <w:pPr>
+              <w:pStyle w:val="Textoprformatado"/>
+              <w:shd w:val="clear" w:fill="FFFFFF"/>
+              <w:spacing w:before="0" w:after="283"/>
+              <w:jc w:val="both"/>
+              <w:rPr>
+                <w:rFonts w:ascii="DejaVu Sans Mono" w:hAnsi="DejaVu Sans Mono"/>
+                <w:b/>
+                <w:b/>
+                <w:bCs/>
+                <w:sz w:val="20"/>
+                <w:szCs w:val="20"/>
+              </w:rPr>
+            </w:pPr>
+            <w:r>
+              <w:rPr>
+                <w:rFonts w:cs="OpenSymbol" w:ascii="DejaVu Sans Mono" w:hAnsi="DejaVu Sans Mono"/>
+                <w:b/>
+                <w:bCs/>
+                <w:color w:val="000000"/>
+                <w:sz w:val="20"/>
+                <w:szCs w:val="20"/>
+                <w:lang w:val="en-US"/>
+              </w:rPr>
+              <w:t>How will you present them?</w:t>
+            </w:r>
+          </w:p>
+        </w:tc>
+      </w:tr>
+      <w:tr>
+        <w:trPr/>
+        <w:tc>
+          <w:tcPr>
+            <w:tcW w:w="3990" w:type="dxa"/>
+            <w:tcBorders>
+              <w:left w:val="single" w:sz="2" w:space="0" w:color="000000"/>
+              <w:bottom w:val="single" w:sz="2" w:space="0" w:color="000000"/>
+              <w:insideH w:val="single" w:sz="2" w:space="0" w:color="000000"/>
+            </w:tcBorders>
+            <w:shd w:fill="auto" w:val="clear"/>
+            <w:tcMar>
+              <w:left w:w="54" w:type="dxa"/>
+            </w:tcMar>
+          </w:tcPr>
+          <w:p>
+            <w:pPr>
+              <w:pStyle w:val="Textoprformatado"/>
+              <w:shd w:val="clear" w:fill="FFFFFF"/>
+              <w:spacing w:before="0" w:after="283"/>
+              <w:jc w:val="both"/>
+              <w:rPr>
+                <w:rFonts w:ascii="DejaVu Sans Mono" w:hAnsi="DejaVu Sans Mono"/>
+                <w:sz w:val="20"/>
+                <w:szCs w:val="20"/>
+              </w:rPr>
+            </w:pPr>
+            <w:r>
+              <w:rPr>
+                <w:rFonts w:cs="OpenSymbol" w:ascii="DejaVu Sans Mono" w:hAnsi="DejaVu Sans Mono"/>
+                <w:color w:val="000000"/>
+                <w:sz w:val="20"/>
+                <w:szCs w:val="20"/>
+                <w:lang w:val="en-US"/>
+              </w:rPr>
+              <w:t>Difference in total minutes</w:t>
+            </w:r>
+          </w:p>
+        </w:tc>
+        <w:tc>
+          <w:tcPr>
+            <w:tcW w:w="4830" w:type="dxa"/>
+            <w:tcBorders>
+              <w:left w:val="single" w:sz="2" w:space="0" w:color="000000"/>
+              <w:bottom w:val="single" w:sz="2" w:space="0" w:color="000000"/>
+              <w:right w:val="single" w:sz="2" w:space="0" w:color="000000"/>
+              <w:insideH w:val="single" w:sz="2" w:space="0" w:color="000000"/>
+              <w:insideV w:val="single" w:sz="2" w:space="0" w:color="000000"/>
+            </w:tcBorders>
+            <w:shd w:fill="auto" w:val="clear"/>
+            <w:tcMar>
+              <w:left w:w="54" w:type="dxa"/>
+            </w:tcMar>
+          </w:tcPr>
+          <w:p>
+            <w:pPr>
+              <w:pStyle w:val="Contedodatabela"/>
+              <w:jc w:val="both"/>
+              <w:rPr>
+                <w:rFonts w:ascii="DejaVu Sans Mono" w:hAnsi="DejaVu Sans Mono"/>
+                <w:sz w:val="20"/>
+                <w:szCs w:val="20"/>
+              </w:rPr>
+            </w:pPr>
+            <w:r>
+              <w:rPr>
+                <w:rFonts w:ascii="DejaVu Sans Mono" w:hAnsi="DejaVu Sans Mono"/>
+                <w:sz w:val="20"/>
+                <w:szCs w:val="20"/>
+              </w:rPr>
+              <w:t>Report average minutes</w:t>
+            </w:r>
+          </w:p>
+        </w:tc>
+      </w:tr>
+      <w:tr>
+        <w:trPr/>
+        <w:tc>
+          <w:tcPr>
+            <w:tcW w:w="3990" w:type="dxa"/>
+            <w:tcBorders>
+              <w:left w:val="single" w:sz="2" w:space="0" w:color="000000"/>
+              <w:bottom w:val="single" w:sz="2" w:space="0" w:color="000000"/>
+              <w:insideH w:val="single" w:sz="2" w:space="0" w:color="000000"/>
+            </w:tcBorders>
+            <w:shd w:fill="auto" w:val="clear"/>
+            <w:tcMar>
+              <w:left w:w="54" w:type="dxa"/>
+            </w:tcMar>
+          </w:tcPr>
+          <w:p>
+            <w:pPr>
+              <w:pStyle w:val="Contedodatabela"/>
+              <w:jc w:val="both"/>
+              <w:rPr>
+                <w:rFonts w:ascii="DejaVu Sans Mono" w:hAnsi="DejaVu Sans Mono"/>
+                <w:sz w:val="20"/>
+                <w:szCs w:val="20"/>
+              </w:rPr>
+            </w:pPr>
+            <w:r>
+              <w:rPr>
+                <w:rFonts w:ascii="DejaVu Sans Mono" w:hAnsi="DejaVu Sans Mono"/>
+                <w:sz w:val="20"/>
+                <w:szCs w:val="20"/>
+              </w:rPr>
+              <w:t>Difference in days visited</w:t>
+            </w:r>
+          </w:p>
+        </w:tc>
+        <w:tc>
+          <w:tcPr>
+            <w:tcW w:w="4830" w:type="dxa"/>
+            <w:tcBorders>
+              <w:left w:val="single" w:sz="2" w:space="0" w:color="000000"/>
+              <w:bottom w:val="single" w:sz="2" w:space="0" w:color="000000"/>
+              <w:right w:val="single" w:sz="2" w:space="0" w:color="000000"/>
+              <w:insideH w:val="single" w:sz="2" w:space="0" w:color="000000"/>
+              <w:insideV w:val="single" w:sz="2" w:space="0" w:color="000000"/>
+            </w:tcBorders>
+            <w:shd w:fill="auto" w:val="clear"/>
+            <w:tcMar>
+              <w:left w:w="54" w:type="dxa"/>
+            </w:tcMar>
+          </w:tcPr>
+          <w:p>
+            <w:pPr>
+              <w:pStyle w:val="Contedodatabela"/>
+              <w:jc w:val="both"/>
+              <w:rPr>
+                <w:rFonts w:ascii="DejaVu Sans Mono" w:hAnsi="DejaVu Sans Mono"/>
+                <w:sz w:val="20"/>
+                <w:szCs w:val="20"/>
+              </w:rPr>
+            </w:pPr>
+            <w:r>
+              <w:rPr>
+                <w:rFonts w:ascii="DejaVu Sans Mono" w:hAnsi="DejaVu Sans Mono"/>
+                <w:sz w:val="20"/>
+                <w:szCs w:val="20"/>
+              </w:rPr>
+              <w:t>Show histograms (polish any visualizations)</w:t>
+            </w:r>
+          </w:p>
+        </w:tc>
+      </w:tr>
+      <w:tr>
+        <w:trPr/>
+        <w:tc>
+          <w:tcPr>
+            <w:tcW w:w="3990" w:type="dxa"/>
+            <w:tcBorders>
+              <w:left w:val="single" w:sz="2" w:space="0" w:color="000000"/>
+              <w:bottom w:val="single" w:sz="2" w:space="0" w:color="000000"/>
+              <w:insideH w:val="single" w:sz="2" w:space="0" w:color="000000"/>
+            </w:tcBorders>
+            <w:shd w:fill="auto" w:val="clear"/>
+            <w:tcMar>
+              <w:left w:w="54" w:type="dxa"/>
+            </w:tcMar>
+          </w:tcPr>
+          <w:p>
+            <w:pPr>
+              <w:pStyle w:val="Contedodatabela"/>
+              <w:jc w:val="both"/>
+              <w:rPr>
+                <w:rFonts w:ascii="DejaVu Sans Mono" w:hAnsi="DejaVu Sans Mono"/>
+                <w:sz w:val="20"/>
+                <w:szCs w:val="20"/>
+              </w:rPr>
+            </w:pPr>
+            <w:r>
+              <w:rPr>
+                <w:rFonts w:ascii="DejaVu Sans Mono" w:hAnsi="DejaVu Sans Mono"/>
+                <w:sz w:val="20"/>
+                <w:szCs w:val="20"/>
+              </w:rPr>
+            </w:r>
+          </w:p>
+        </w:tc>
+        <w:tc>
+          <w:tcPr>
+            <w:tcW w:w="4830" w:type="dxa"/>
+            <w:tcBorders>
+              <w:left w:val="single" w:sz="2" w:space="0" w:color="000000"/>
+              <w:bottom w:val="single" w:sz="2" w:space="0" w:color="000000"/>
+              <w:right w:val="single" w:sz="2" w:space="0" w:color="000000"/>
+              <w:insideH w:val="single" w:sz="2" w:space="0" w:color="000000"/>
+              <w:insideV w:val="single" w:sz="2" w:space="0" w:color="000000"/>
+            </w:tcBorders>
+            <w:shd w:fill="auto" w:val="clear"/>
+            <w:tcMar>
+              <w:left w:w="54" w:type="dxa"/>
+            </w:tcMar>
+          </w:tcPr>
+          <w:p>
+            <w:pPr>
+              <w:pStyle w:val="Contedodatabela"/>
+              <w:jc w:val="both"/>
+              <w:rPr>
+                <w:rFonts w:ascii="DejaVu Sans Mono" w:hAnsi="DejaVu Sans Mono"/>
+                <w:sz w:val="20"/>
+                <w:szCs w:val="20"/>
+              </w:rPr>
+            </w:pPr>
+            <w:r>
+              <w:rPr>
+                <w:rFonts w:ascii="DejaVu Sans Mono" w:hAnsi="DejaVu Sans Mono"/>
+                <w:sz w:val="20"/>
+                <w:szCs w:val="20"/>
+              </w:rPr>
+            </w:r>
+          </w:p>
+        </w:tc>
+      </w:tr>
+    </w:tbl>
+    <w:p>
+      <w:pPr>
+        <w:pStyle w:val="Textoprformatado"/>
+        <w:shd w:val="clear" w:fill="FFFFFF"/>
+        <w:jc w:val="both"/>
+        <w:rPr>
+          <w:rFonts w:ascii="DejaVu Sans Mono" w:hAnsi="DejaVu Sans Mono" w:cs="OpenSymbol"/>
+          <w:color w:val="000000"/>
+          <w:lang w:val="en-US"/>
+        </w:rPr>
+      </w:pPr>
+      <w:r>
+        <w:rPr/>
+      </w:r>
+    </w:p>
+    <w:p>
+      <w:pPr>
+        <w:pStyle w:val="Textoprformatado"/>
+        <w:shd w:val="clear" w:fill="FFFFFF"/>
         <w:spacing w:before="0" w:after="283"/>
         <w:jc w:val="both"/>
         <w:rPr>
-          <w:rFonts w:ascii="DejaVu Sans Mono" w:hAnsi="DejaVu Sans Mono"/>
-          <w:color w:val="000000"/>
-        </w:rPr>
-      </w:pPr>
-      <w:r>
-        <w:rPr>
-          <w:rFonts w:ascii="DejaVu Sans Mono" w:hAnsi="DejaVu Sans Mono"/>
-          <w:color w:val="000000"/>
-          <w:lang w:val="en-US"/>
-        </w:rPr>
-        <w:t>Data visualization is almost always useful</w:t>
-      </w:r>
-    </w:p>
-    <w:p>
-      <w:pPr>
-        <w:pStyle w:val="Normal"/>
-        <w:jc w:val="both"/>
-        <w:rPr>
-          <w:lang w:val="en-US"/>
-        </w:rPr>
-      </w:pPr>
-      <w:r>
-        <w:rPr>
-          <w:lang w:val="en-US"/>
-        </w:rPr>
+          <w:rFonts w:ascii="DejaVu Sans Mono" w:hAnsi="DejaVu Sans Mono" w:cs="OpenSymbol"/>
+          <w:color w:val="000000"/>
+          <w:lang w:val="en-US"/>
+        </w:rPr>
+      </w:pPr>
+      <w:r>
+        <w:rPr/>
       </w:r>
     </w:p>
     <w:sectPr>
@@ -2360,7 +3130,6 @@
         </w:tabs>
         <w:ind w:left="720" w:hanging="360"/>
       </w:pPr>
-      <w:rPr/>
     </w:lvl>
     <w:lvl w:ilvl="1">
       <w:start w:val="1"/>
@@ -2373,7 +3142,6 @@
         </w:tabs>
         <w:ind w:left="1080" w:hanging="360"/>
       </w:pPr>
-      <w:rPr/>
     </w:lvl>
     <w:lvl w:ilvl="2">
       <w:start w:val="1"/>
@@ -2386,7 +3154,6 @@
         </w:tabs>
         <w:ind w:left="1440" w:hanging="360"/>
       </w:pPr>
-      <w:rPr/>
     </w:lvl>
     <w:lvl w:ilvl="3">
       <w:start w:val="1"/>
@@ -2399,7 +3166,6 @@
         </w:tabs>
         <w:ind w:left="1800" w:hanging="360"/>
       </w:pPr>
-      <w:rPr/>
     </w:lvl>
     <w:lvl w:ilvl="4">
       <w:start w:val="1"/>
@@ -2412,7 +3178,6 @@
         </w:tabs>
         <w:ind w:left="2160" w:hanging="360"/>
       </w:pPr>
-      <w:rPr/>
     </w:lvl>
     <w:lvl w:ilvl="5">
       <w:start w:val="1"/>
@@ -2425,7 +3190,6 @@
         </w:tabs>
         <w:ind w:left="2520" w:hanging="360"/>
       </w:pPr>
-      <w:rPr/>
     </w:lvl>
     <w:lvl w:ilvl="6">
       <w:start w:val="1"/>
@@ -2438,7 +3202,6 @@
         </w:tabs>
         <w:ind w:left="2880" w:hanging="360"/>
       </w:pPr>
-      <w:rPr/>
     </w:lvl>
     <w:lvl w:ilvl="7">
       <w:start w:val="1"/>
@@ -2451,7 +3214,6 @@
         </w:tabs>
         <w:ind w:left="3240" w:hanging="360"/>
       </w:pPr>
-      <w:rPr/>
     </w:lvl>
     <w:lvl w:ilvl="8">
       <w:start w:val="1"/>
@@ -2464,7 +3226,6 @@
         </w:tabs>
         <w:ind w:left="3600" w:hanging="360"/>
       </w:pPr>
-      <w:rPr/>
     </w:lvl>
   </w:abstractNum>
   <w:abstractNum w:abstractNumId="6">
@@ -2625,7 +3386,6 @@
         </w:tabs>
         <w:ind w:left="720" w:hanging="360"/>
       </w:pPr>
-      <w:rPr/>
     </w:lvl>
     <w:lvl w:ilvl="1">
       <w:start w:val="1"/>
@@ -2638,7 +3398,6 @@
         </w:tabs>
         <w:ind w:left="1080" w:hanging="360"/>
       </w:pPr>
-      <w:rPr/>
     </w:lvl>
     <w:lvl w:ilvl="2">
       <w:start w:val="1"/>
@@ -2651,7 +3410,6 @@
         </w:tabs>
         <w:ind w:left="1440" w:hanging="360"/>
       </w:pPr>
-      <w:rPr/>
     </w:lvl>
     <w:lvl w:ilvl="3">
       <w:start w:val="1"/>
@@ -2664,7 +3422,6 @@
         </w:tabs>
         <w:ind w:left="1800" w:hanging="360"/>
       </w:pPr>
-      <w:rPr/>
     </w:lvl>
     <w:lvl w:ilvl="4">
       <w:start w:val="1"/>
@@ -2677,7 +3434,6 @@
         </w:tabs>
         <w:ind w:left="2160" w:hanging="360"/>
       </w:pPr>
-      <w:rPr/>
     </w:lvl>
     <w:lvl w:ilvl="5">
       <w:start w:val="1"/>
@@ -2690,7 +3446,6 @@
         </w:tabs>
         <w:ind w:left="2520" w:hanging="360"/>
       </w:pPr>
-      <w:rPr/>
     </w:lvl>
     <w:lvl w:ilvl="6">
       <w:start w:val="1"/>
@@ -2703,7 +3458,6 @@
         </w:tabs>
         <w:ind w:left="2880" w:hanging="360"/>
       </w:pPr>
-      <w:rPr/>
     </w:lvl>
     <w:lvl w:ilvl="7">
       <w:start w:val="1"/>
@@ -2716,7 +3470,6 @@
         </w:tabs>
         <w:ind w:left="3240" w:hanging="360"/>
       </w:pPr>
-      <w:rPr/>
     </w:lvl>
     <w:lvl w:ilvl="8">
       <w:start w:val="1"/>
@@ -2729,7 +3482,6 @@
         </w:tabs>
         <w:ind w:left="3600" w:hanging="360"/>
       </w:pPr>
-      <w:rPr/>
     </w:lvl>
   </w:abstractNum>
   <w:abstractNum w:abstractNumId="8">
@@ -2890,7 +3642,6 @@
         </w:tabs>
         <w:ind w:left="1200" w:hanging="360"/>
       </w:pPr>
-      <w:rPr/>
     </w:lvl>
     <w:lvl w:ilvl="1">
       <w:start w:val="1"/>
@@ -2903,7 +3654,6 @@
         </w:tabs>
         <w:ind w:left="1560" w:hanging="360"/>
       </w:pPr>
-      <w:rPr/>
     </w:lvl>
     <w:lvl w:ilvl="2">
       <w:start w:val="1"/>
@@ -2916,7 +3666,6 @@
         </w:tabs>
         <w:ind w:left="1920" w:hanging="360"/>
       </w:pPr>
-      <w:rPr/>
     </w:lvl>
     <w:lvl w:ilvl="3">
       <w:start w:val="1"/>
@@ -2929,7 +3678,6 @@
         </w:tabs>
         <w:ind w:left="2280" w:hanging="360"/>
       </w:pPr>
-      <w:rPr/>
     </w:lvl>
     <w:lvl w:ilvl="4">
       <w:start w:val="1"/>
@@ -2942,7 +3690,6 @@
         </w:tabs>
         <w:ind w:left="2640" w:hanging="360"/>
       </w:pPr>
-      <w:rPr/>
     </w:lvl>
     <w:lvl w:ilvl="5">
       <w:start w:val="1"/>
@@ -2955,7 +3702,6 @@
         </w:tabs>
         <w:ind w:left="3000" w:hanging="360"/>
       </w:pPr>
-      <w:rPr/>
     </w:lvl>
     <w:lvl w:ilvl="6">
       <w:start w:val="1"/>
@@ -2968,7 +3714,6 @@
         </w:tabs>
         <w:ind w:left="3360" w:hanging="360"/>
       </w:pPr>
-      <w:rPr/>
     </w:lvl>
     <w:lvl w:ilvl="7">
       <w:start w:val="1"/>
@@ -2981,7 +3726,6 @@
         </w:tabs>
         <w:ind w:left="3720" w:hanging="360"/>
       </w:pPr>
-      <w:rPr/>
     </w:lvl>
     <w:lvl w:ilvl="8">
       <w:start w:val="1"/>
@@ -2994,7 +3738,6 @@
         </w:tabs>
         <w:ind w:left="4080" w:hanging="360"/>
       </w:pPr>
-      <w:rPr/>
     </w:lvl>
   </w:abstractNum>
   <w:abstractNum w:abstractNumId="10">
@@ -3128,6 +3871,7 @@
     <w:rPrDefault>
       <w:rPr>
         <w:rFonts w:ascii="Liberation Serif" w:hAnsi="Liberation Serif" w:eastAsia="DejaVu Sans" w:cs="FreeSans"/>
+        <w:sz w:val="20"/>
         <w:szCs w:val="24"/>
         <w:lang w:val="en-US" w:eastAsia="zh-CN" w:bidi="hi-IN"/>
       </w:rPr>
@@ -3149,7 +3893,7 @@
       <w:color w:val="00000A"/>
       <w:sz w:val="24"/>
       <w:szCs w:val="24"/>
-      <w:lang w:eastAsia="zh-CN" w:bidi="hi-IN" w:val="en-US"/>
+      <w:lang w:val="en-US" w:eastAsia="zh-CN" w:bidi="hi-IN"/>
     </w:rPr>
   </w:style>
   <w:style w:type="character" w:styleId="Marcas">
@@ -3348,6 +4092,321 @@
   </w:style>
   <w:style w:type="character" w:styleId="ListLabel27">
     <w:name w:val="ListLabel 27"/>
+    <w:qFormat/>
+    <w:rPr>
+      <w:rFonts w:cs="OpenSymbol"/>
+    </w:rPr>
+  </w:style>
+  <w:style w:type="character" w:styleId="ListLabel28">
+    <w:name w:val="ListLabel 28"/>
+    <w:qFormat/>
+    <w:rPr>
+      <w:rFonts w:ascii="DejaVu Sans Mono" w:hAnsi="DejaVu Sans Mono" w:cs="OpenSymbol"/>
+    </w:rPr>
+  </w:style>
+  <w:style w:type="character" w:styleId="ListLabel29">
+    <w:name w:val="ListLabel 29"/>
+    <w:qFormat/>
+    <w:rPr>
+      <w:rFonts w:ascii="DejaVu Sans Mono" w:hAnsi="DejaVu Sans Mono" w:cs="OpenSymbol"/>
+    </w:rPr>
+  </w:style>
+  <w:style w:type="character" w:styleId="ListLabel30">
+    <w:name w:val="ListLabel 30"/>
+    <w:qFormat/>
+    <w:rPr>
+      <w:rFonts w:cs="OpenSymbol"/>
+    </w:rPr>
+  </w:style>
+  <w:style w:type="character" w:styleId="ListLabel31">
+    <w:name w:val="ListLabel 31"/>
+    <w:qFormat/>
+    <w:rPr>
+      <w:rFonts w:cs="OpenSymbol"/>
+    </w:rPr>
+  </w:style>
+  <w:style w:type="character" w:styleId="ListLabel32">
+    <w:name w:val="ListLabel 32"/>
+    <w:qFormat/>
+    <w:rPr>
+      <w:rFonts w:cs="OpenSymbol"/>
+    </w:rPr>
+  </w:style>
+  <w:style w:type="character" w:styleId="ListLabel33">
+    <w:name w:val="ListLabel 33"/>
+    <w:qFormat/>
+    <w:rPr>
+      <w:rFonts w:cs="OpenSymbol"/>
+    </w:rPr>
+  </w:style>
+  <w:style w:type="character" w:styleId="ListLabel34">
+    <w:name w:val="ListLabel 34"/>
+    <w:qFormat/>
+    <w:rPr>
+      <w:rFonts w:cs="OpenSymbol"/>
+    </w:rPr>
+  </w:style>
+  <w:style w:type="character" w:styleId="ListLabel35">
+    <w:name w:val="ListLabel 35"/>
+    <w:qFormat/>
+    <w:rPr>
+      <w:rFonts w:cs="OpenSymbol"/>
+    </w:rPr>
+  </w:style>
+  <w:style w:type="character" w:styleId="ListLabel36">
+    <w:name w:val="ListLabel 36"/>
+    <w:qFormat/>
+    <w:rPr>
+      <w:rFonts w:cs="OpenSymbol"/>
+    </w:rPr>
+  </w:style>
+  <w:style w:type="character" w:styleId="ListLabel37">
+    <w:name w:val="ListLabel 37"/>
+    <w:qFormat/>
+    <w:rPr>
+      <w:rFonts w:cs="OpenSymbol"/>
+    </w:rPr>
+  </w:style>
+  <w:style w:type="character" w:styleId="ListLabel38">
+    <w:name w:val="ListLabel 38"/>
+    <w:qFormat/>
+    <w:rPr>
+      <w:rFonts w:ascii="DejaVu Sans Mono" w:hAnsi="DejaVu Sans Mono" w:cs="OpenSymbol"/>
+    </w:rPr>
+  </w:style>
+  <w:style w:type="character" w:styleId="ListLabel39">
+    <w:name w:val="ListLabel 39"/>
+    <w:qFormat/>
+    <w:rPr>
+      <w:rFonts w:ascii="DejaVu Sans Mono" w:hAnsi="DejaVu Sans Mono" w:cs="OpenSymbol"/>
+    </w:rPr>
+  </w:style>
+  <w:style w:type="character" w:styleId="ListLabel40">
+    <w:name w:val="ListLabel 40"/>
+    <w:qFormat/>
+    <w:rPr>
+      <w:rFonts w:cs="OpenSymbol"/>
+    </w:rPr>
+  </w:style>
+  <w:style w:type="character" w:styleId="ListLabel41">
+    <w:name w:val="ListLabel 41"/>
+    <w:qFormat/>
+    <w:rPr>
+      <w:rFonts w:cs="OpenSymbol"/>
+    </w:rPr>
+  </w:style>
+  <w:style w:type="character" w:styleId="ListLabel42">
+    <w:name w:val="ListLabel 42"/>
+    <w:qFormat/>
+    <w:rPr>
+      <w:rFonts w:cs="OpenSymbol"/>
+    </w:rPr>
+  </w:style>
+  <w:style w:type="character" w:styleId="ListLabel43">
+    <w:name w:val="ListLabel 43"/>
+    <w:qFormat/>
+    <w:rPr>
+      <w:rFonts w:cs="OpenSymbol"/>
+    </w:rPr>
+  </w:style>
+  <w:style w:type="character" w:styleId="ListLabel44">
+    <w:name w:val="ListLabel 44"/>
+    <w:qFormat/>
+    <w:rPr>
+      <w:rFonts w:cs="OpenSymbol"/>
+    </w:rPr>
+  </w:style>
+  <w:style w:type="character" w:styleId="ListLabel45">
+    <w:name w:val="ListLabel 45"/>
+    <w:qFormat/>
+    <w:rPr>
+      <w:rFonts w:cs="OpenSymbol"/>
+    </w:rPr>
+  </w:style>
+  <w:style w:type="character" w:styleId="ListLabel46">
+    <w:name w:val="ListLabel 46"/>
+    <w:qFormat/>
+    <w:rPr>
+      <w:rFonts w:cs="OpenSymbol"/>
+    </w:rPr>
+  </w:style>
+  <w:style w:type="character" w:styleId="ListLabel47">
+    <w:name w:val="ListLabel 47"/>
+    <w:qFormat/>
+    <w:rPr>
+      <w:rFonts w:cs="OpenSymbol"/>
+    </w:rPr>
+  </w:style>
+  <w:style w:type="character" w:styleId="ListLabel48">
+    <w:name w:val="ListLabel 48"/>
+    <w:qFormat/>
+    <w:rPr>
+      <w:rFonts w:cs="OpenSymbol"/>
+    </w:rPr>
+  </w:style>
+  <w:style w:type="character" w:styleId="ListLabel49">
+    <w:name w:val="ListLabel 49"/>
+    <w:qFormat/>
+    <w:rPr>
+      <w:rFonts w:cs="OpenSymbol"/>
+    </w:rPr>
+  </w:style>
+  <w:style w:type="character" w:styleId="ListLabel50">
+    <w:name w:val="ListLabel 50"/>
+    <w:qFormat/>
+    <w:rPr>
+      <w:rFonts w:cs="OpenSymbol"/>
+    </w:rPr>
+  </w:style>
+  <w:style w:type="character" w:styleId="ListLabel51">
+    <w:name w:val="ListLabel 51"/>
+    <w:qFormat/>
+    <w:rPr>
+      <w:rFonts w:cs="OpenSymbol"/>
+    </w:rPr>
+  </w:style>
+  <w:style w:type="character" w:styleId="ListLabel52">
+    <w:name w:val="ListLabel 52"/>
+    <w:qFormat/>
+    <w:rPr>
+      <w:rFonts w:cs="OpenSymbol"/>
+    </w:rPr>
+  </w:style>
+  <w:style w:type="character" w:styleId="ListLabel53">
+    <w:name w:val="ListLabel 53"/>
+    <w:qFormat/>
+    <w:rPr>
+      <w:rFonts w:cs="OpenSymbol"/>
+    </w:rPr>
+  </w:style>
+  <w:style w:type="character" w:styleId="ListLabel54">
+    <w:name w:val="ListLabel 54"/>
+    <w:qFormat/>
+    <w:rPr>
+      <w:rFonts w:cs="OpenSymbol"/>
+    </w:rPr>
+  </w:style>
+  <w:style w:type="character" w:styleId="ListLabel55">
+    <w:name w:val="ListLabel 55"/>
+    <w:qFormat/>
+    <w:rPr>
+      <w:rFonts w:cs="OpenSymbol"/>
+    </w:rPr>
+  </w:style>
+  <w:style w:type="character" w:styleId="ListLabel56">
+    <w:name w:val="ListLabel 56"/>
+    <w:qFormat/>
+    <w:rPr>
+      <w:rFonts w:cs="OpenSymbol"/>
+    </w:rPr>
+  </w:style>
+  <w:style w:type="character" w:styleId="ListLabel57">
+    <w:name w:val="ListLabel 57"/>
+    <w:qFormat/>
+    <w:rPr>
+      <w:rFonts w:cs="OpenSymbol"/>
+    </w:rPr>
+  </w:style>
+  <w:style w:type="character" w:styleId="ListLabel58">
+    <w:name w:val="ListLabel 58"/>
+    <w:qFormat/>
+    <w:rPr>
+      <w:rFonts w:cs="OpenSymbol"/>
+    </w:rPr>
+  </w:style>
+  <w:style w:type="character" w:styleId="ListLabel59">
+    <w:name w:val="ListLabel 59"/>
+    <w:qFormat/>
+    <w:rPr>
+      <w:rFonts w:cs="OpenSymbol"/>
+    </w:rPr>
+  </w:style>
+  <w:style w:type="character" w:styleId="ListLabel60">
+    <w:name w:val="ListLabel 60"/>
+    <w:qFormat/>
+    <w:rPr>
+      <w:rFonts w:cs="OpenSymbol"/>
+    </w:rPr>
+  </w:style>
+  <w:style w:type="character" w:styleId="ListLabel61">
+    <w:name w:val="ListLabel 61"/>
+    <w:qFormat/>
+    <w:rPr>
+      <w:rFonts w:cs="OpenSymbol"/>
+    </w:rPr>
+  </w:style>
+  <w:style w:type="character" w:styleId="ListLabel62">
+    <w:name w:val="ListLabel 62"/>
+    <w:qFormat/>
+    <w:rPr>
+      <w:rFonts w:cs="OpenSymbol"/>
+    </w:rPr>
+  </w:style>
+  <w:style w:type="character" w:styleId="ListLabel63">
+    <w:name w:val="ListLabel 63"/>
+    <w:qFormat/>
+    <w:rPr>
+      <w:rFonts w:cs="OpenSymbol"/>
+    </w:rPr>
+  </w:style>
+  <w:style w:type="character" w:styleId="ListLabel64">
+    <w:name w:val="ListLabel 64"/>
+    <w:qFormat/>
+    <w:rPr>
+      <w:rFonts w:cs="OpenSymbol"/>
+    </w:rPr>
+  </w:style>
+  <w:style w:type="character" w:styleId="ListLabel65">
+    <w:name w:val="ListLabel 65"/>
+    <w:qFormat/>
+    <w:rPr>
+      <w:rFonts w:cs="OpenSymbol"/>
+    </w:rPr>
+  </w:style>
+  <w:style w:type="character" w:styleId="ListLabel66">
+    <w:name w:val="ListLabel 66"/>
+    <w:qFormat/>
+    <w:rPr>
+      <w:rFonts w:cs="OpenSymbol"/>
+    </w:rPr>
+  </w:style>
+  <w:style w:type="character" w:styleId="ListLabel67">
+    <w:name w:val="ListLabel 67"/>
+    <w:qFormat/>
+    <w:rPr>
+      <w:rFonts w:cs="OpenSymbol"/>
+    </w:rPr>
+  </w:style>
+  <w:style w:type="character" w:styleId="ListLabel68">
+    <w:name w:val="ListLabel 68"/>
+    <w:qFormat/>
+    <w:rPr>
+      <w:rFonts w:cs="OpenSymbol"/>
+    </w:rPr>
+  </w:style>
+  <w:style w:type="character" w:styleId="ListLabel69">
+    <w:name w:val="ListLabel 69"/>
+    <w:qFormat/>
+    <w:rPr>
+      <w:rFonts w:cs="OpenSymbol"/>
+    </w:rPr>
+  </w:style>
+  <w:style w:type="character" w:styleId="ListLabel70">
+    <w:name w:val="ListLabel 70"/>
+    <w:qFormat/>
+    <w:rPr>
+      <w:rFonts w:cs="OpenSymbol"/>
+    </w:rPr>
+  </w:style>
+  <w:style w:type="character" w:styleId="ListLabel71">
+    <w:name w:val="ListLabel 71"/>
+    <w:qFormat/>
+    <w:rPr>
+      <w:rFonts w:cs="OpenSymbol"/>
+    </w:rPr>
+  </w:style>
+  <w:style w:type="character" w:styleId="ListLabel72">
+    <w:name w:val="ListLabel 72"/>
     <w:qFormat/>
     <w:rPr>
       <w:rFonts w:cs="OpenSymbol"/>
@@ -3424,5 +4483,12 @@
       <w:szCs w:val="20"/>
     </w:rPr>
   </w:style>
+  <w:style w:type="paragraph" w:styleId="Contedodatabela">
+    <w:name w:val="Conteúdo da tabela"/>
+    <w:basedOn w:val="Normal"/>
+    <w:qFormat/>
+    <w:pPr/>
+    <w:rPr/>
+  </w:style>
 </w:styles>
 </file>
</xml_diff>

<commit_message>
Atualização de exercícios no script read_csv.py e no arquivo do Jupyter Notebook, atualização do conteúdo do resumo do arquivo docx
</commit_message>
<xml_diff>
--- a/Maratona Data Science Brazil/Semana#02 - Analise de Dados/Introducao a Analise de Dados/data_analysis_process.docx
+++ b/Maratona Data Science Brazil/Semana#02 - Analise de Dados/Introducao a Analise de Dados/data_analysis_process.docx
@@ -2454,11 +2454,208 @@
           </w:p>
         </w:tc>
       </w:tr>
+    </w:tbl>
+    <w:p>
+      <w:pPr>
+        <w:pStyle w:val="Textoprformatado"/>
+        <w:shd w:val="clear" w:fill="FFFFFF"/>
+        <w:jc w:val="both"/>
+        <w:rPr>
+          <w:rFonts w:ascii="DejaVu Sans Mono" w:hAnsi="DejaVu Sans Mono" w:cs="OpenSymbol"/>
+          <w:color w:val="000000"/>
+          <w:lang w:val="en-US"/>
+        </w:rPr>
+      </w:pPr>
+      <w:r>
+        <w:rPr/>
+      </w:r>
+    </w:p>
+    <w:p>
+      <w:pPr>
+        <w:pStyle w:val="Textoprformatado"/>
+        <w:shd w:val="clear" w:fill="FFFFFF"/>
+        <w:spacing w:before="0" w:after="283"/>
+        <w:jc w:val="both"/>
+        <w:rPr>
+          <w:rFonts w:ascii="DejaVu Sans Mono" w:hAnsi="DejaVu Sans Mono" w:cs="OpenSymbol"/>
+          <w:color w:val="000000"/>
+          <w:lang w:val="en-US"/>
+        </w:rPr>
+      </w:pPr>
+      <w:r>
+        <w:rPr/>
+      </w:r>
+    </w:p>
+    <w:tbl>
+      <w:tblPr>
+        <w:tblW w:w="9638" w:type="dxa"/>
+        <w:jc w:val="left"/>
+        <w:tblInd w:w="55" w:type="dxa"/>
+        <w:tblBorders>
+          <w:top w:val="single" w:sz="2" w:space="0" w:color="000000"/>
+          <w:left w:val="single" w:sz="2" w:space="0" w:color="000000"/>
+          <w:bottom w:val="single" w:sz="2" w:space="0" w:color="000000"/>
+          <w:right w:val="single" w:sz="2" w:space="0" w:color="000000"/>
+          <w:insideH w:val="single" w:sz="2" w:space="0" w:color="000000"/>
+          <w:insideV w:val="single" w:sz="2" w:space="0" w:color="000000"/>
+        </w:tblBorders>
+        <w:tblCellMar>
+          <w:top w:w="55" w:type="dxa"/>
+          <w:left w:w="54" w:type="dxa"/>
+          <w:bottom w:w="55" w:type="dxa"/>
+          <w:right w:w="55" w:type="dxa"/>
+        </w:tblCellMar>
+      </w:tblPr>
+      <w:tblGrid>
+        <w:gridCol w:w="3212"/>
+        <w:gridCol w:w="3213"/>
+        <w:gridCol w:w="3213"/>
+      </w:tblGrid>
       <w:tr>
         <w:trPr/>
         <w:tc>
           <w:tcPr>
-            <w:tcW w:w="3990" w:type="dxa"/>
+            <w:tcW w:w="9638" w:type="dxa"/>
+            <w:gridSpan w:val="3"/>
+            <w:tcBorders>
+              <w:top w:val="single" w:sz="2" w:space="0" w:color="000000"/>
+              <w:left w:val="single" w:sz="2" w:space="0" w:color="000000"/>
+              <w:bottom w:val="single" w:sz="2" w:space="0" w:color="000000"/>
+              <w:right w:val="single" w:sz="2" w:space="0" w:color="000000"/>
+              <w:insideH w:val="single" w:sz="2" w:space="0" w:color="000000"/>
+              <w:insideV w:val="single" w:sz="2" w:space="0" w:color="000000"/>
+            </w:tcBorders>
+            <w:shd w:fill="DDDDDD" w:val="clear"/>
+            <w:tcMar>
+              <w:left w:w="54" w:type="dxa"/>
+            </w:tcMar>
+          </w:tcPr>
+          <w:p>
+            <w:pPr>
+              <w:pStyle w:val="Contedodatabela"/>
+              <w:jc w:val="center"/>
+              <w:rPr>
+                <w:b/>
+                <w:b/>
+                <w:bCs/>
+              </w:rPr>
+            </w:pPr>
+            <w:r>
+              <w:rPr>
+                <w:b/>
+                <w:bCs/>
+              </w:rPr>
+              <w:t>Data Analysis and Related Terms</w:t>
+            </w:r>
+          </w:p>
+        </w:tc>
+      </w:tr>
+      <w:tr>
+        <w:trPr/>
+        <w:tc>
+          <w:tcPr>
+            <w:tcW w:w="3212" w:type="dxa"/>
+            <w:tcBorders>
+              <w:left w:val="single" w:sz="2" w:space="0" w:color="000000"/>
+              <w:bottom w:val="single" w:sz="2" w:space="0" w:color="000000"/>
+              <w:insideH w:val="single" w:sz="2" w:space="0" w:color="000000"/>
+            </w:tcBorders>
+            <w:shd w:fill="DDDDDD" w:val="clear"/>
+            <w:tcMar>
+              <w:left w:w="54" w:type="dxa"/>
+            </w:tcMar>
+          </w:tcPr>
+          <w:p>
+            <w:pPr>
+              <w:pStyle w:val="Contedodatabela"/>
+              <w:jc w:val="center"/>
+              <w:rPr>
+                <w:b/>
+                <w:b/>
+                <w:bCs/>
+              </w:rPr>
+            </w:pPr>
+            <w:r>
+              <w:rPr>
+                <w:b/>
+                <w:bCs/>
+              </w:rPr>
+              <w:t>Data Science</w:t>
+            </w:r>
+          </w:p>
+        </w:tc>
+        <w:tc>
+          <w:tcPr>
+            <w:tcW w:w="3213" w:type="dxa"/>
+            <w:tcBorders>
+              <w:left w:val="single" w:sz="2" w:space="0" w:color="000000"/>
+              <w:bottom w:val="single" w:sz="2" w:space="0" w:color="000000"/>
+              <w:insideH w:val="single" w:sz="2" w:space="0" w:color="000000"/>
+            </w:tcBorders>
+            <w:shd w:fill="DDDDDD" w:val="clear"/>
+            <w:tcMar>
+              <w:left w:w="54" w:type="dxa"/>
+            </w:tcMar>
+          </w:tcPr>
+          <w:p>
+            <w:pPr>
+              <w:pStyle w:val="Contedodatabela"/>
+              <w:jc w:val="center"/>
+              <w:rPr>
+                <w:b/>
+                <w:b/>
+                <w:bCs/>
+              </w:rPr>
+            </w:pPr>
+            <w:r>
+              <w:rPr>
+                <w:b/>
+                <w:bCs/>
+              </w:rPr>
+              <w:t>Data Engineering</w:t>
+            </w:r>
+          </w:p>
+        </w:tc>
+        <w:tc>
+          <w:tcPr>
+            <w:tcW w:w="3213" w:type="dxa"/>
+            <w:tcBorders>
+              <w:left w:val="single" w:sz="2" w:space="0" w:color="000000"/>
+              <w:bottom w:val="single" w:sz="2" w:space="0" w:color="000000"/>
+              <w:right w:val="single" w:sz="2" w:space="0" w:color="000000"/>
+              <w:insideH w:val="single" w:sz="2" w:space="0" w:color="000000"/>
+              <w:insideV w:val="single" w:sz="2" w:space="0" w:color="000000"/>
+            </w:tcBorders>
+            <w:shd w:fill="DDDDDD" w:val="clear"/>
+            <w:tcMar>
+              <w:left w:w="54" w:type="dxa"/>
+            </w:tcMar>
+          </w:tcPr>
+          <w:p>
+            <w:pPr>
+              <w:pStyle w:val="Contedodatabela"/>
+              <w:jc w:val="center"/>
+              <w:rPr>
+                <w:b/>
+                <w:b/>
+                <w:bCs/>
+              </w:rPr>
+            </w:pPr>
+            <w:r>
+              <w:rPr>
+                <w:b/>
+                <w:bCs/>
+              </w:rPr>
+              <w:t>Big Data</w:t>
+            </w:r>
+          </w:p>
+        </w:tc>
+      </w:tr>
+      <w:tr>
+        <w:trPr/>
+        <w:tc>
+          <w:tcPr>
+            <w:tcW w:w="3212" w:type="dxa"/>
             <w:tcBorders>
               <w:left w:val="single" w:sz="2" w:space="0" w:color="000000"/>
               <w:bottom w:val="single" w:sz="2" w:space="0" w:color="000000"/>
@@ -2472,25 +2669,41 @@
           <w:p>
             <w:pPr>
               <w:pStyle w:val="Contedodatabela"/>
-              <w:jc w:val="both"/>
-              <w:rPr>
-                <w:rFonts w:ascii="DejaVu Sans Mono" w:hAnsi="DejaVu Sans Mono"/>
-                <w:sz w:val="20"/>
-                <w:szCs w:val="20"/>
-              </w:rPr>
+              <w:rPr/>
             </w:pPr>
             <w:r>
-              <w:rPr>
-                <w:rFonts w:ascii="DejaVu Sans Mono" w:hAnsi="DejaVu Sans Mono"/>
-                <w:sz w:val="20"/>
-                <w:szCs w:val="20"/>
-              </w:rPr>
+              <w:rPr/>
+              <w:t>Similar to Data Analysis</w:t>
             </w:r>
           </w:p>
         </w:tc>
         <w:tc>
           <w:tcPr>
-            <w:tcW w:w="4830" w:type="dxa"/>
+            <w:tcW w:w="3213" w:type="dxa"/>
+            <w:tcBorders>
+              <w:left w:val="single" w:sz="2" w:space="0" w:color="000000"/>
+              <w:bottom w:val="single" w:sz="2" w:space="0" w:color="000000"/>
+              <w:insideH w:val="single" w:sz="2" w:space="0" w:color="000000"/>
+            </w:tcBorders>
+            <w:shd w:fill="auto" w:val="clear"/>
+            <w:tcMar>
+              <w:left w:w="54" w:type="dxa"/>
+            </w:tcMar>
+          </w:tcPr>
+          <w:p>
+            <w:pPr>
+              <w:pStyle w:val="Contedodatabela"/>
+              <w:rPr/>
+            </w:pPr>
+            <w:r>
+              <w:rPr/>
+              <w:t>More focused on data wrangling</w:t>
+            </w:r>
+          </w:p>
+        </w:tc>
+        <w:tc>
+          <w:tcPr>
+            <w:tcW w:w="3213" w:type="dxa"/>
             <w:tcBorders>
               <w:left w:val="single" w:sz="2" w:space="0" w:color="000000"/>
               <w:bottom w:val="single" w:sz="2" w:space="0" w:color="000000"/>
@@ -2506,39 +2719,168 @@
           <w:p>
             <w:pPr>
               <w:pStyle w:val="Contedodatabela"/>
-              <w:jc w:val="both"/>
-              <w:rPr>
-                <w:rFonts w:ascii="DejaVu Sans Mono" w:hAnsi="DejaVu Sans Mono"/>
-                <w:sz w:val="20"/>
-                <w:szCs w:val="20"/>
-              </w:rPr>
+              <w:rPr/>
             </w:pPr>
             <w:r>
-              <w:rPr>
-                <w:rFonts w:ascii="DejaVu Sans Mono" w:hAnsi="DejaVu Sans Mono"/>
-                <w:sz w:val="20"/>
-                <w:szCs w:val="20"/>
-              </w:rPr>
+              <w:rPr/>
+              <w:t>Fuzzy term for “a lot” of data</w:t>
+            </w:r>
+          </w:p>
+        </w:tc>
+      </w:tr>
+      <w:tr>
+        <w:trPr/>
+        <w:tc>
+          <w:tcPr>
+            <w:tcW w:w="3212" w:type="dxa"/>
+            <w:tcBorders>
+              <w:left w:val="single" w:sz="2" w:space="0" w:color="000000"/>
+              <w:bottom w:val="single" w:sz="2" w:space="0" w:color="000000"/>
+              <w:insideH w:val="single" w:sz="2" w:space="0" w:color="000000"/>
+            </w:tcBorders>
+            <w:shd w:fill="auto" w:val="clear"/>
+            <w:tcMar>
+              <w:left w:w="54" w:type="dxa"/>
+            </w:tcMar>
+          </w:tcPr>
+          <w:p>
+            <w:pPr>
+              <w:pStyle w:val="Contedodatabela"/>
+              <w:rPr/>
+            </w:pPr>
+            <w:r>
+              <w:rPr/>
+              <w:t>More focused on building systems</w:t>
+            </w:r>
+          </w:p>
+        </w:tc>
+        <w:tc>
+          <w:tcPr>
+            <w:tcW w:w="3213" w:type="dxa"/>
+            <w:tcBorders>
+              <w:left w:val="single" w:sz="2" w:space="0" w:color="000000"/>
+              <w:bottom w:val="single" w:sz="2" w:space="0" w:color="000000"/>
+              <w:insideH w:val="single" w:sz="2" w:space="0" w:color="000000"/>
+            </w:tcBorders>
+            <w:shd w:fill="auto" w:val="clear"/>
+            <w:tcMar>
+              <w:left w:w="54" w:type="dxa"/>
+            </w:tcMar>
+          </w:tcPr>
+          <w:p>
+            <w:pPr>
+              <w:pStyle w:val="Contedodatabela"/>
+              <w:rPr/>
+            </w:pPr>
+            <w:r>
+              <w:rPr/>
+              <w:t>Involves data storage and processing</w:t>
+            </w:r>
+          </w:p>
+        </w:tc>
+        <w:tc>
+          <w:tcPr>
+            <w:tcW w:w="3213" w:type="dxa"/>
+            <w:tcBorders>
+              <w:left w:val="single" w:sz="2" w:space="0" w:color="000000"/>
+              <w:bottom w:val="single" w:sz="2" w:space="0" w:color="000000"/>
+              <w:right w:val="single" w:sz="2" w:space="0" w:color="000000"/>
+              <w:insideH w:val="single" w:sz="2" w:space="0" w:color="000000"/>
+              <w:insideV w:val="single" w:sz="2" w:space="0" w:color="000000"/>
+            </w:tcBorders>
+            <w:shd w:fill="auto" w:val="clear"/>
+            <w:tcMar>
+              <w:left w:w="54" w:type="dxa"/>
+            </w:tcMar>
+          </w:tcPr>
+          <w:p>
+            <w:pPr>
+              <w:pStyle w:val="Contedodatabela"/>
+              <w:rPr/>
+            </w:pPr>
+            <w:r>
+              <w:rPr/>
+              <w:t>Data analysis, scientists and engineers can all work with big data</w:t>
+            </w:r>
+          </w:p>
+        </w:tc>
+      </w:tr>
+      <w:tr>
+        <w:trPr/>
+        <w:tc>
+          <w:tcPr>
+            <w:tcW w:w="3212" w:type="dxa"/>
+            <w:tcBorders>
+              <w:left w:val="single" w:sz="2" w:space="0" w:color="000000"/>
+              <w:bottom w:val="single" w:sz="2" w:space="0" w:color="000000"/>
+              <w:insideH w:val="single" w:sz="2" w:space="0" w:color="000000"/>
+            </w:tcBorders>
+            <w:shd w:fill="auto" w:val="clear"/>
+            <w:tcMar>
+              <w:left w:w="54" w:type="dxa"/>
+            </w:tcMar>
+          </w:tcPr>
+          <w:p>
+            <w:pPr>
+              <w:pStyle w:val="Contedodatabela"/>
+              <w:rPr/>
+            </w:pPr>
+            <w:r>
+              <w:rPr/>
+              <w:t>May require more experience</w:t>
+            </w:r>
+          </w:p>
+        </w:tc>
+        <w:tc>
+          <w:tcPr>
+            <w:tcW w:w="3213" w:type="dxa"/>
+            <w:tcBorders>
+              <w:left w:val="single" w:sz="2" w:space="0" w:color="000000"/>
+              <w:bottom w:val="single" w:sz="2" w:space="0" w:color="000000"/>
+              <w:insideH w:val="single" w:sz="2" w:space="0" w:color="000000"/>
+            </w:tcBorders>
+            <w:shd w:fill="auto" w:val="clear"/>
+            <w:tcMar>
+              <w:left w:w="54" w:type="dxa"/>
+            </w:tcMar>
+          </w:tcPr>
+          <w:p>
+            <w:pPr>
+              <w:pStyle w:val="Contedodatabela"/>
+              <w:rPr/>
+            </w:pPr>
+            <w:r>
+              <w:rPr/>
+            </w:r>
+          </w:p>
+        </w:tc>
+        <w:tc>
+          <w:tcPr>
+            <w:tcW w:w="3213" w:type="dxa"/>
+            <w:tcBorders>
+              <w:left w:val="single" w:sz="2" w:space="0" w:color="000000"/>
+              <w:bottom w:val="single" w:sz="2" w:space="0" w:color="000000"/>
+              <w:right w:val="single" w:sz="2" w:space="0" w:color="000000"/>
+              <w:insideH w:val="single" w:sz="2" w:space="0" w:color="000000"/>
+              <w:insideV w:val="single" w:sz="2" w:space="0" w:color="000000"/>
+            </w:tcBorders>
+            <w:shd w:fill="auto" w:val="clear"/>
+            <w:tcMar>
+              <w:left w:w="54" w:type="dxa"/>
+            </w:tcMar>
+          </w:tcPr>
+          <w:p>
+            <w:pPr>
+              <w:pStyle w:val="Contedodatabela"/>
+              <w:rPr/>
+            </w:pPr>
+            <w:r>
+              <w:rPr/>
             </w:r>
           </w:p>
         </w:tc>
       </w:tr>
     </w:tbl>
-    <w:p>
-      <w:pPr>
-        <w:pStyle w:val="Textoprformatado"/>
-        <w:shd w:val="clear" w:fill="FFFFFF"/>
-        <w:jc w:val="both"/>
-        <w:rPr>
-          <w:rFonts w:ascii="DejaVu Sans Mono" w:hAnsi="DejaVu Sans Mono" w:cs="OpenSymbol"/>
-          <w:color w:val="000000"/>
-          <w:lang w:val="en-US"/>
-        </w:rPr>
-      </w:pPr>
-      <w:r>
-        <w:rPr/>
-      </w:r>
-    </w:p>
     <w:p>
       <w:pPr>
         <w:pStyle w:val="Textoprformatado"/>

</xml_diff>